<commit_message>
Updated homework 4 and quiz 4 formatting
</commit_message>
<xml_diff>
--- a/homework/Pythonlearn-04-Homework.docx
+++ b/homework/Pythonlearn-04-Homework.docx
@@ -737,7 +737,17 @@
           <w:sz w:val="24"/>
           <w:szCs w:val="24"/>
         </w:rPr>
-        <w:t>You might need to use a “for” loop to print out the items from your dictionary. Here is one way you can do that:</w:t>
+        <w:t>You might need to use a “for” loop to print out th</w:t>
+      </w:r>
+      <w:bookmarkStart w:id="0" w:name="_GoBack"/>
+      <w:bookmarkEnd w:id="0"/>
+      <w:r>
+        <w:rPr>
+          <w:rFonts w:ascii="Calibri" w:hAnsi="Calibri" w:cs="Calibri"/>
+          <w:sz w:val="24"/>
+          <w:szCs w:val="24"/>
+        </w:rPr>
+        <w:t>e items from your dictionary. Here is one way you can do that:</w:t>
       </w:r>
     </w:p>
     <w:p>
@@ -758,7 +768,7 @@
         </w:rPr>
         <w:drawing>
           <wp:inline distT="0" distB="0" distL="0" distR="0" wp14:anchorId="433D211F" wp14:editId="1B2C79B5">
-            <wp:extent cx="2502920" cy="396804"/>
+            <wp:extent cx="4421951" cy="701040"/>
             <wp:effectExtent l="0" t="0" r="0" b="0"/>
             <wp:docPr id="1" name="Picture 1"/>
             <wp:cNvGraphicFramePr>
@@ -786,7 +796,7 @@
                   <pic:spPr>
                     <a:xfrm>
                       <a:off x="0" y="0"/>
-                      <a:ext cx="2553157" cy="404768"/>
+                      <a:ext cx="4522541" cy="716987"/>
                     </a:xfrm>
                     <a:prstGeom prst="rect">
                       <a:avLst/>
@@ -798,8 +808,6 @@
           </wp:inline>
         </w:drawing>
       </w:r>
-      <w:bookmarkStart w:id="0" w:name="_GoBack"/>
-      <w:bookmarkEnd w:id="0"/>
     </w:p>
     <w:p>
       <w:pPr>

</xml_diff>